<commit_message>
I think i have finished the project, only some small flaws waiting for amending
</commit_message>
<xml_diff>
--- a/docs/需求规格说明文档.docx
+++ b/docs/需求规格说明文档.docx
@@ -7,7 +7,7 @@
       <w:pPr>
         <w:jc w:val="center"/>
         <w:rPr>
-          <w:rFonts w:ascii="微软雅黑" w:hAnsi="微软雅黑" w:cs="微软雅黑"/>
+          <w:rFonts w:ascii="微软雅黑" w:hAnsi="微软雅黑" w:cs="微软雅黑" w:hint="eastAsia"/>
           <w:sz w:val="60"/>
           <w:szCs w:val="60"/>
         </w:rPr>
@@ -4961,12 +4961,14 @@
         <w:rPr>
           <w:rFonts w:ascii="微软雅黑" w:hAnsi="微软雅黑" w:cs="微软雅黑"/>
           <w:szCs w:val="24"/>
+          <w:highlight w:val="yellow"/>
         </w:rPr>
       </w:pPr>
       <w:r>
         <w:rPr>
           <w:rFonts w:ascii="微软雅黑" w:hAnsi="微软雅黑" w:cs="微软雅黑" w:hint="eastAsia"/>
           <w:szCs w:val="24"/>
+          <w:highlight w:val="yellow"/>
         </w:rPr>
         <w:t>会员卡激活</w:t>
       </w:r>
@@ -4981,12 +4983,14 @@
         <w:rPr>
           <w:rFonts w:ascii="微软雅黑" w:hAnsi="微软雅黑" w:cs="微软雅黑"/>
           <w:szCs w:val="24"/>
+          <w:highlight w:val="yellow"/>
         </w:rPr>
       </w:pPr>
       <w:r>
         <w:rPr>
           <w:rFonts w:ascii="微软雅黑" w:hAnsi="微软雅黑" w:cs="微软雅黑" w:hint="eastAsia"/>
           <w:szCs w:val="24"/>
+          <w:highlight w:val="yellow"/>
         </w:rPr>
         <w:t>会员资格暂停、恢复、停止</w:t>
       </w:r>
@@ -5001,12 +5005,14 @@
         <w:rPr>
           <w:rFonts w:ascii="微软雅黑" w:hAnsi="微软雅黑" w:cs="微软雅黑"/>
           <w:szCs w:val="24"/>
+          <w:highlight w:val="yellow"/>
         </w:rPr>
       </w:pPr>
       <w:r>
         <w:rPr>
           <w:rFonts w:ascii="微软雅黑" w:hAnsi="微软雅黑" w:cs="微软雅黑" w:hint="eastAsia"/>
           <w:szCs w:val="24"/>
+          <w:highlight w:val="yellow"/>
         </w:rPr>
         <w:t>会员资格申请取消</w:t>
       </w:r>
@@ -5021,12 +5027,14 @@
         <w:rPr>
           <w:rFonts w:ascii="微软雅黑" w:hAnsi="微软雅黑" w:cs="微软雅黑"/>
           <w:szCs w:val="24"/>
+          <w:highlight w:val="yellow"/>
         </w:rPr>
       </w:pPr>
       <w:r>
         <w:rPr>
           <w:rFonts w:ascii="微软雅黑" w:hAnsi="微软雅黑" w:cs="微软雅黑" w:hint="eastAsia"/>
           <w:szCs w:val="24"/>
+          <w:highlight w:val="yellow"/>
         </w:rPr>
         <w:t>会员优惠</w:t>
       </w:r>
@@ -5047,8 +5055,17 @@
         <w:rPr>
           <w:rFonts w:ascii="微软雅黑" w:hAnsi="微软雅黑" w:cs="微软雅黑" w:hint="eastAsia"/>
           <w:szCs w:val="24"/>
-        </w:rPr>
-        <w:t>会员积分制度与积分兑换</w:t>
+          <w:highlight w:val="yellow"/>
+        </w:rPr>
+        <w:t>会员积分制度与</w:t>
+      </w:r>
+      <w:r>
+        <w:rPr>
+          <w:rFonts w:ascii="微软雅黑" w:hAnsi="微软雅黑" w:cs="微软雅黑" w:hint="eastAsia"/>
+          <w:szCs w:val="24"/>
+          <w:highlight w:val="yellow"/>
+        </w:rPr>
+        <w:t>积分兑换</w:t>
       </w:r>
     </w:p>
     <w:p>
@@ -5061,21 +5078,16 @@
         <w:rPr>
           <w:rFonts w:ascii="微软雅黑" w:hAnsi="微软雅黑" w:cs="微软雅黑"/>
           <w:szCs w:val="24"/>
+          <w:highlight w:val="yellow"/>
         </w:rPr>
       </w:pPr>
       <w:r>
         <w:rPr>
           <w:rFonts w:ascii="微软雅黑" w:hAnsi="微软雅黑" w:cs="微软雅黑" w:hint="eastAsia"/>
           <w:szCs w:val="24"/>
-        </w:rPr>
-        <w:t>预订、取消预订</w:t>
-      </w:r>
-      <w:r>
-        <w:rPr>
-          <w:rFonts w:ascii="微软雅黑" w:hAnsi="微软雅黑" w:cs="微软雅黑" w:hint="eastAsia"/>
-          <w:szCs w:val="24"/>
-        </w:rPr>
-        <w:t>（附加功能：按时间过滤）</w:t>
+          <w:highlight w:val="yellow"/>
+        </w:rPr>
+        <w:t>预订</w:t>
       </w:r>
     </w:p>
     <w:p>
@@ -5088,14 +5100,16 @@
         <w:rPr>
           <w:rFonts w:ascii="微软雅黑" w:hAnsi="微软雅黑" w:cs="微软雅黑"/>
           <w:szCs w:val="24"/>
+          <w:highlight w:val="yellow"/>
         </w:rPr>
       </w:pPr>
       <w:r>
         <w:rPr>
           <w:rFonts w:ascii="微软雅黑" w:hAnsi="微软雅黑" w:cs="微软雅黑" w:hint="eastAsia"/>
           <w:szCs w:val="24"/>
-        </w:rPr>
-        <w:t>会员卡支付</w:t>
+          <w:highlight w:val="yellow"/>
+        </w:rPr>
+        <w:t>取消预订</w:t>
       </w:r>
     </w:p>
     <w:p>
@@ -5108,14 +5122,16 @@
         <w:rPr>
           <w:rFonts w:ascii="微软雅黑" w:hAnsi="微软雅黑" w:cs="微软雅黑"/>
           <w:szCs w:val="24"/>
+          <w:highlight w:val="yellow"/>
         </w:rPr>
       </w:pPr>
       <w:r>
         <w:rPr>
           <w:rFonts w:ascii="微软雅黑" w:hAnsi="微软雅黑" w:cs="微软雅黑" w:hint="eastAsia"/>
           <w:szCs w:val="24"/>
-        </w:rPr>
-        <w:t>修改卡信息</w:t>
+          <w:highlight w:val="yellow"/>
+        </w:rPr>
+        <w:t>会员卡支付</w:t>
       </w:r>
     </w:p>
     <w:p>
@@ -5128,14 +5144,16 @@
         <w:rPr>
           <w:rFonts w:ascii="微软雅黑" w:hAnsi="微软雅黑" w:cs="微软雅黑"/>
           <w:szCs w:val="24"/>
+          <w:highlight w:val="yellow"/>
         </w:rPr>
       </w:pPr>
       <w:r>
         <w:rPr>
           <w:rFonts w:ascii="微软雅黑" w:hAnsi="微软雅黑" w:cs="微软雅黑" w:hint="eastAsia"/>
           <w:szCs w:val="24"/>
-        </w:rPr>
-        <w:t>查看会员个人统计信息</w:t>
+          <w:highlight w:val="yellow"/>
+        </w:rPr>
+        <w:t>修改卡信息</w:t>
       </w:r>
     </w:p>
     <w:p>
@@ -5157,10 +5175,8 @@
           <w:szCs w:val="24"/>
           <w:highlight w:val="yellow"/>
         </w:rPr>
-        <w:t>客栈注册</w:t>
-      </w:r>
-      <w:bookmarkStart w:id="41" w:name="_GoBack"/>
-      <w:bookmarkEnd w:id="41"/>
+        <w:t>查看会员个人统计信息</w:t>
+      </w:r>
     </w:p>
     <w:p>
       <w:pPr>
@@ -5181,7 +5197,7 @@
           <w:szCs w:val="24"/>
           <w:highlight w:val="yellow"/>
         </w:rPr>
-        <w:t>客栈开店申请（需审批）</w:t>
+        <w:t>客栈注册</w:t>
       </w:r>
     </w:p>
     <w:p>
@@ -5203,7 +5219,7 @@
           <w:szCs w:val="24"/>
           <w:highlight w:val="yellow"/>
         </w:rPr>
-        <w:t>客栈信息修改（需审批）</w:t>
+        <w:t>客栈开店申请（需审批）</w:t>
       </w:r>
     </w:p>
     <w:p>
@@ -5225,7 +5241,7 @@
           <w:szCs w:val="24"/>
           <w:highlight w:val="yellow"/>
         </w:rPr>
-        <w:t>客栈发布计划（时间、房间、价格）</w:t>
+        <w:t>客栈信息修改（需审批）</w:t>
       </w:r>
     </w:p>
     <w:p>
@@ -5247,15 +5263,7 @@
           <w:szCs w:val="24"/>
           <w:highlight w:val="yellow"/>
         </w:rPr>
-        <w:t>入、离店登记</w:t>
-      </w:r>
-      <w:r>
-        <w:rPr>
-          <w:rFonts w:ascii="微软雅黑" w:hAnsi="微软雅黑" w:cs="微软雅黑" w:hint="eastAsia"/>
-          <w:szCs w:val="24"/>
-          <w:highlight w:val="yellow"/>
-        </w:rPr>
-        <w:t>（多人住宿、是否会员、结账方式）</w:t>
+        <w:t>客栈发布计划（时间、房间、价格）</w:t>
       </w:r>
     </w:p>
     <w:p>
@@ -5268,14 +5276,24 @@
         <w:rPr>
           <w:rFonts w:ascii="微软雅黑" w:hAnsi="微软雅黑" w:cs="微软雅黑"/>
           <w:szCs w:val="24"/>
+          <w:highlight w:val="yellow"/>
         </w:rPr>
       </w:pPr>
       <w:r>
         <w:rPr>
           <w:rFonts w:ascii="微软雅黑" w:hAnsi="微软雅黑" w:cs="微软雅黑" w:hint="eastAsia"/>
           <w:szCs w:val="24"/>
-        </w:rPr>
-        <w:t>查看本店统计信息</w:t>
+          <w:highlight w:val="yellow"/>
+        </w:rPr>
+        <w:t>入、离店登记</w:t>
+      </w:r>
+      <w:r>
+        <w:rPr>
+          <w:rFonts w:ascii="微软雅黑" w:hAnsi="微软雅黑" w:cs="微软雅黑" w:hint="eastAsia"/>
+          <w:szCs w:val="24"/>
+          <w:highlight w:val="yellow"/>
+        </w:rPr>
+        <w:t>（多人住宿、是否会员、结账方式）</w:t>
       </w:r>
     </w:p>
     <w:p>
@@ -5297,7 +5315,7 @@
           <w:szCs w:val="24"/>
           <w:highlight w:val="yellow"/>
         </w:rPr>
-        <w:t>审批开店、修改信息申请</w:t>
+        <w:t>查看本店统计信息</w:t>
       </w:r>
     </w:p>
     <w:p>
@@ -5310,15 +5328,17 @@
         <w:rPr>
           <w:rFonts w:ascii="微软雅黑" w:hAnsi="微软雅黑" w:cs="微软雅黑"/>
           <w:szCs w:val="24"/>
+          <w:highlight w:val="yellow"/>
         </w:rPr>
       </w:pPr>
       <w:r>
         <w:rPr>
           <w:rFonts w:ascii="微软雅黑" w:hAnsi="微软雅黑" w:cs="微软雅黑" w:hint="eastAsia"/>
           <w:szCs w:val="24"/>
+          <w:highlight w:val="yellow"/>
         </w:rPr>
         <w:lastRenderedPageBreak/>
-        <w:t>将会员卡支付结算给各店</w:t>
+        <w:t>审批开店、修改信息申请</w:t>
       </w:r>
     </w:p>
     <w:p>
@@ -5331,12 +5351,36 @@
         <w:rPr>
           <w:rFonts w:ascii="微软雅黑" w:hAnsi="微软雅黑" w:cs="微软雅黑"/>
           <w:szCs w:val="24"/>
+          <w:highlight w:val="yellow"/>
         </w:rPr>
       </w:pPr>
       <w:r>
         <w:rPr>
           <w:rFonts w:ascii="微软雅黑" w:hAnsi="微软雅黑" w:cs="微软雅黑" w:hint="eastAsia"/>
           <w:szCs w:val="24"/>
+          <w:highlight w:val="yellow"/>
+        </w:rPr>
+        <w:t>将会员卡支付结算给各店</w:t>
+      </w:r>
+    </w:p>
+    <w:p>
+      <w:pPr>
+        <w:pStyle w:val="ListParagraph"/>
+        <w:numPr>
+          <w:ilvl w:val="0"/>
+          <w:numId w:val="3"/>
+        </w:numPr>
+        <w:rPr>
+          <w:rFonts w:ascii="微软雅黑" w:hAnsi="微软雅黑" w:cs="微软雅黑"/>
+          <w:szCs w:val="24"/>
+          <w:highlight w:val="yellow"/>
+        </w:rPr>
+      </w:pPr>
+      <w:r>
+        <w:rPr>
+          <w:rFonts w:ascii="微软雅黑" w:hAnsi="微软雅黑" w:cs="微软雅黑" w:hint="eastAsia"/>
+          <w:szCs w:val="24"/>
+          <w:highlight w:val="yellow"/>
         </w:rPr>
         <w:t>查看统计信息</w:t>
       </w:r>
@@ -5353,12 +5397,14 @@
         <w:rPr>
           <w:rFonts w:ascii="微软雅黑" w:hAnsi="微软雅黑" w:cs="微软雅黑"/>
           <w:szCs w:val="24"/>
+          <w:highlight w:val="yellow"/>
         </w:rPr>
       </w:pPr>
       <w:r>
         <w:rPr>
           <w:rFonts w:ascii="微软雅黑" w:hAnsi="微软雅黑" w:cs="微软雅黑" w:hint="eastAsia"/>
           <w:szCs w:val="24"/>
+          <w:highlight w:val="yellow"/>
         </w:rPr>
         <w:t>各店入住情况</w:t>
       </w:r>
@@ -5373,12 +5419,14 @@
         <w:rPr>
           <w:rFonts w:ascii="微软雅黑" w:hAnsi="微软雅黑" w:cs="微软雅黑"/>
           <w:szCs w:val="24"/>
+          <w:highlight w:val="yellow"/>
         </w:rPr>
       </w:pPr>
       <w:r>
         <w:rPr>
           <w:rFonts w:ascii="微软雅黑" w:hAnsi="微软雅黑" w:cs="微软雅黑" w:hint="eastAsia"/>
           <w:szCs w:val="24"/>
+          <w:highlight w:val="yellow"/>
         </w:rPr>
         <w:t>会员预订、消费情况</w:t>
       </w:r>
@@ -5393,12 +5441,14 @@
         <w:rPr>
           <w:rFonts w:ascii="微软雅黑" w:hAnsi="微软雅黑" w:cs="微软雅黑"/>
           <w:szCs w:val="24"/>
+          <w:highlight w:val="yellow"/>
         </w:rPr>
       </w:pPr>
       <w:r>
         <w:rPr>
           <w:rFonts w:ascii="微软雅黑" w:hAnsi="微软雅黑" w:cs="微软雅黑" w:hint="eastAsia"/>
           <w:szCs w:val="24"/>
+          <w:highlight w:val="yellow"/>
         </w:rPr>
         <w:t>财务情况</w:t>
       </w:r>
@@ -5413,15 +5463,19 @@
         <w:rPr>
           <w:rFonts w:ascii="微软雅黑" w:hAnsi="微软雅黑" w:cs="微软雅黑"/>
           <w:szCs w:val="24"/>
+          <w:highlight w:val="yellow"/>
         </w:rPr>
       </w:pPr>
       <w:r>
         <w:rPr>
           <w:rFonts w:ascii="微软雅黑" w:hAnsi="微软雅黑" w:cs="微软雅黑" w:hint="eastAsia"/>
           <w:szCs w:val="24"/>
+          <w:highlight w:val="yellow"/>
         </w:rPr>
         <w:t>图标显示</w:t>
       </w:r>
+      <w:bookmarkStart w:id="41" w:name="_GoBack"/>
+      <w:bookmarkEnd w:id="41"/>
     </w:p>
     <w:p>
       <w:pPr>
@@ -7934,7 +7988,7 @@
                               <w:sz w:val="21"/>
                               <w:szCs w:val="21"/>
                             </w:rPr>
-                            <w:t>8</w:t>
+                            <w:t>1</w:t>
                           </w:r>
                           <w:r>
                             <w:rPr>
@@ -8104,7 +8158,7 @@
                         <w:sz w:val="21"/>
                         <w:szCs w:val="21"/>
                       </w:rPr>
-                      <w:t>8</w:t>
+                      <w:t>1</w:t>
                     </w:r>
                     <w:r>
                       <w:rPr>
@@ -8494,7 +8548,7 @@
       <w:lvlText w:val="%1."/>
       <w:lvlJc w:val="left"/>
       <w:pPr>
-        <w:ind w:left="840" w:hanging="360"/>
+        <w:ind w:left="501" w:hanging="360"/>
       </w:pPr>
       <w:rPr>
         <w:rFonts w:hint="eastAsia"/>
@@ -9839,7 +9893,7 @@
 </file>
 
 <file path=customXml/itemProps1.xml><?xml version="1.0" encoding="utf-8"?>
-<ds:datastoreItem xmlns:ds="http://schemas.openxmlformats.org/officeDocument/2006/customXml" ds:itemID="{A4A83DF6-4082-D748-86D4-E73B6B3320E3}">
+<ds:datastoreItem xmlns:ds="http://schemas.openxmlformats.org/officeDocument/2006/customXml" ds:itemID="{1B63A578-61F4-0E4F-9B7D-F4555C75B138}">
   <ds:schemaRefs>
     <ds:schemaRef ds:uri="http://schemas.openxmlformats.org/officeDocument/2006/bibliography"/>
   </ds:schemaRefs>

</xml_diff>